<commit_message>
Abgabe Lastenheft zur Genehmigung
</commit_message>
<xml_diff>
--- a/doc/Lastenheft.docx
+++ b/doc/Lastenheft.docx
@@ -125,18 +125,8 @@
           <w:sz w:val="72"/>
           <w:szCs w:val="72"/>
         </w:rPr>
-        <w:t xml:space="preserve"> </w:t>
-      </w:r>
-      <w:proofErr w:type="spellStart"/>
-      <w:r>
-        <w:rPr>
-          <w:rFonts w:cs="Arial"/>
-          <w:sz w:val="72"/>
-          <w:szCs w:val="72"/>
-        </w:rPr>
-        <w:t>Matlab</w:t>
-      </w:r>
-      <w:proofErr w:type="spellEnd"/>
+        <w:t xml:space="preserve"> Matlab</w:t>
+      </w:r>
     </w:p>
     <w:p>
       <w:pPr>
@@ -430,19 +420,11 @@
         </w:rPr>
         <w:tab/>
       </w:r>
-      <w:proofErr w:type="spellStart"/>
-      <w:r>
-        <w:rPr>
-          <w:rFonts w:cs="Arial"/>
-        </w:rPr>
-        <w:t>matl</w:t>
-      </w:r>
-      <w:proofErr w:type="spellEnd"/>
-      <w:r>
-        <w:rPr>
-          <w:rFonts w:cs="Arial"/>
-        </w:rPr>
-        <w:t>, MATLAB</w:t>
+      <w:r>
+        <w:rPr>
+          <w:rFonts w:cs="Arial"/>
+        </w:rPr>
+        <w:t>matl, MATLAB</w:t>
       </w:r>
       <w:r>
         <w:rPr>
@@ -450,8 +432,6 @@
         </w:rPr>
         <w:t>-</w:t>
       </w:r>
-      <w:bookmarkStart w:id="0" w:name="_GoBack"/>
-      <w:bookmarkEnd w:id="0"/>
       <w:r>
         <w:rPr>
           <w:rFonts w:cs="Arial"/>
@@ -2719,7 +2699,7 @@
           <w:color w:val="000000" w:themeColor="text1"/>
         </w:rPr>
       </w:pPr>
-      <w:bookmarkStart w:id="1" w:name="_Toc511320117"/>
+      <w:bookmarkStart w:id="0" w:name="_Toc511320117"/>
       <w:r>
         <w:rPr>
           <w:rFonts w:ascii="Arial" w:hAnsi="Arial" w:cs="Arial"/>
@@ -2728,7 +2708,7 @@
         <w:lastRenderedPageBreak/>
         <w:t>Zielbestimmung</w:t>
       </w:r>
-      <w:bookmarkEnd w:id="1"/>
+      <w:bookmarkEnd w:id="0"/>
     </w:p>
     <w:p>
       <w:pPr>
@@ -2833,7 +2813,7 @@
           <w:color w:val="000000" w:themeColor="text1"/>
         </w:rPr>
       </w:pPr>
-      <w:bookmarkStart w:id="2" w:name="_Toc511320118"/>
+      <w:bookmarkStart w:id="1" w:name="_Toc511320118"/>
       <w:r>
         <w:rPr>
           <w:rFonts w:ascii="Arial" w:hAnsi="Arial" w:cs="Arial"/>
@@ -2841,7 +2821,7 @@
         </w:rPr>
         <w:t>Muss</w:t>
       </w:r>
-      <w:bookmarkEnd w:id="2"/>
+      <w:bookmarkEnd w:id="1"/>
     </w:p>
     <w:p>
       <w:pPr>
@@ -2991,7 +2971,7 @@
           <w:color w:val="000000" w:themeColor="text1"/>
         </w:rPr>
       </w:pPr>
-      <w:bookmarkStart w:id="3" w:name="_Toc511320119"/>
+      <w:bookmarkStart w:id="2" w:name="_Toc511320119"/>
       <w:r>
         <w:rPr>
           <w:rFonts w:ascii="Arial" w:hAnsi="Arial" w:cs="Arial"/>
@@ -2999,7 +2979,7 @@
         </w:rPr>
         <w:t>Wunsch</w:t>
       </w:r>
-      <w:bookmarkEnd w:id="3"/>
+      <w:bookmarkEnd w:id="2"/>
     </w:p>
     <w:p>
       <w:pPr>
@@ -3069,7 +3049,7 @@
           <w:color w:val="000000" w:themeColor="text1"/>
         </w:rPr>
       </w:pPr>
-      <w:bookmarkStart w:id="4" w:name="_Toc511320120"/>
+      <w:bookmarkStart w:id="3" w:name="_Toc511320120"/>
       <w:r>
         <w:rPr>
           <w:rFonts w:ascii="Arial" w:hAnsi="Arial" w:cs="Arial"/>
@@ -3077,7 +3057,7 @@
         </w:rPr>
         <w:t>Abgrenzungskriterien</w:t>
       </w:r>
-      <w:bookmarkEnd w:id="4"/>
+      <w:bookmarkEnd w:id="3"/>
     </w:p>
     <w:p>
       <w:pPr>
@@ -3125,8 +3105,8 @@
           <w:rFonts w:ascii="Arial" w:hAnsi="Arial" w:cs="Arial"/>
         </w:rPr>
       </w:pPr>
-      <w:bookmarkStart w:id="5" w:name="_Toc408915595"/>
-      <w:bookmarkStart w:id="6" w:name="_Toc511320121"/>
+      <w:bookmarkStart w:id="4" w:name="_Toc408915595"/>
+      <w:bookmarkStart w:id="5" w:name="_Toc511320121"/>
       <w:r>
         <w:rPr>
           <w:rFonts w:ascii="Arial" w:hAnsi="Arial" w:cs="Arial"/>
@@ -3134,8 +3114,39 @@
         <w:lastRenderedPageBreak/>
         <w:t>Produkteinsatz</w:t>
       </w:r>
+      <w:bookmarkEnd w:id="4"/>
       <w:bookmarkEnd w:id="5"/>
+    </w:p>
+    <w:p>
+      <w:pPr>
+        <w:pStyle w:val="Heading2"/>
+        <w:rPr>
+          <w:rFonts w:ascii="Arial" w:hAnsi="Arial" w:cs="Arial"/>
+        </w:rPr>
+      </w:pPr>
+      <w:bookmarkStart w:id="6" w:name="_Toc408915596"/>
+      <w:bookmarkStart w:id="7" w:name="_Toc511320122"/>
+      <w:r>
+        <w:rPr>
+          <w:rFonts w:ascii="Arial" w:hAnsi="Arial" w:cs="Arial"/>
+        </w:rPr>
+        <w:t>Anwendungsbereich</w:t>
+      </w:r>
       <w:bookmarkEnd w:id="6"/>
+      <w:bookmarkEnd w:id="7"/>
+    </w:p>
+    <w:p>
+      <w:pPr>
+        <w:rPr>
+          <w:rFonts w:cs="Arial"/>
+        </w:rPr>
+      </w:pPr>
+      <w:r>
+        <w:rPr>
+          <w:rFonts w:cs="Arial"/>
+        </w:rPr>
+        <w:t>Das Programm soll im Rahmen der Projektarbeit im Modul MATLAB-Workshop entwickelt werden. Das Spiel ist zur Auflockerung während der Freizeit/Pausen gedacht. Weiter soll es dem Projektteam das arbeiten und programmieren mit MATLAB näherbringen.</w:t>
+      </w:r>
     </w:p>
     <w:p>
       <w:pPr>
@@ -3144,29 +3155,47 @@
           <w:rFonts w:ascii="Arial" w:hAnsi="Arial" w:cs="Arial"/>
         </w:rPr>
       </w:pPr>
-      <w:bookmarkStart w:id="7" w:name="_Toc408915596"/>
-      <w:bookmarkStart w:id="8" w:name="_Toc511320122"/>
+      <w:bookmarkStart w:id="8" w:name="_Toc408915597"/>
+      <w:bookmarkStart w:id="9" w:name="_Toc511320123"/>
       <w:r>
         <w:rPr>
           <w:rFonts w:ascii="Arial" w:hAnsi="Arial" w:cs="Arial"/>
         </w:rPr>
-        <w:t>Anwendungsbereich</w:t>
-      </w:r>
-      <w:bookmarkEnd w:id="7"/>
+        <w:t>Zielgruppe</w:t>
+      </w:r>
       <w:bookmarkEnd w:id="8"/>
-    </w:p>
-    <w:p>
-      <w:pPr>
-        <w:rPr>
-          <w:rFonts w:cs="Arial"/>
-        </w:rPr>
-      </w:pPr>
-      <w:r>
-        <w:rPr>
-          <w:rFonts w:cs="Arial"/>
-        </w:rPr>
-        <w:t>Das Programm soll im Rahmen der Projektarbeit im Modul MATLAB-Workshop entwickelt werden. Das Spiel ist zur Auflockerung während der Freizeit/Pausen gedacht. Weiter soll es dem Projektteam das arbeiten und programmieren mit MATLAB näherbringen.</w:t>
-      </w:r>
+      <w:bookmarkEnd w:id="9"/>
+    </w:p>
+    <w:p>
+      <w:pPr>
+        <w:rPr>
+          <w:rFonts w:cs="Arial"/>
+        </w:rPr>
+      </w:pPr>
+      <w:r>
+        <w:rPr>
+          <w:rFonts w:cs="Arial"/>
+        </w:rPr>
+        <w:t>Die primäre Zielgruppe sind die Dozenten, welche die Software testen und Studenten die mit MATLAB arbeiten.</w:t>
+      </w:r>
+    </w:p>
+    <w:p>
+      <w:pPr>
+        <w:pStyle w:val="Heading1"/>
+        <w:rPr>
+          <w:rFonts w:ascii="Arial" w:hAnsi="Arial" w:cs="Arial"/>
+        </w:rPr>
+      </w:pPr>
+      <w:bookmarkStart w:id="10" w:name="_Toc408915598"/>
+      <w:bookmarkStart w:id="11" w:name="_Toc511320124"/>
+      <w:r>
+        <w:rPr>
+          <w:rFonts w:ascii="Arial" w:hAnsi="Arial" w:cs="Arial"/>
+        </w:rPr>
+        <w:t>Produkteumgebung</w:t>
+      </w:r>
+      <w:bookmarkEnd w:id="10"/>
+      <w:bookmarkEnd w:id="11"/>
     </w:p>
     <w:p>
       <w:pPr>
@@ -3175,47 +3204,73 @@
           <w:rFonts w:ascii="Arial" w:hAnsi="Arial" w:cs="Arial"/>
         </w:rPr>
       </w:pPr>
-      <w:bookmarkStart w:id="9" w:name="_Toc408915597"/>
-      <w:bookmarkStart w:id="10" w:name="_Toc511320123"/>
+      <w:bookmarkStart w:id="12" w:name="_Toc408915599"/>
+      <w:bookmarkStart w:id="13" w:name="_Toc511320125"/>
       <w:r>
         <w:rPr>
           <w:rFonts w:ascii="Arial" w:hAnsi="Arial" w:cs="Arial"/>
         </w:rPr>
-        <w:t>Zielgruppe</w:t>
-      </w:r>
-      <w:bookmarkEnd w:id="9"/>
-      <w:bookmarkEnd w:id="10"/>
-    </w:p>
-    <w:p>
-      <w:pPr>
-        <w:rPr>
-          <w:rFonts w:cs="Arial"/>
-        </w:rPr>
-      </w:pPr>
-      <w:r>
-        <w:rPr>
-          <w:rFonts w:cs="Arial"/>
-        </w:rPr>
-        <w:t>Die primäre Zielgruppe sind die Dozenten, welche die Software testen und Studenten die mit MATLAB arbeiten.</w:t>
-      </w:r>
-    </w:p>
-    <w:p>
-      <w:pPr>
-        <w:pStyle w:val="Heading1"/>
+        <w:t>Software</w:t>
+      </w:r>
+      <w:bookmarkEnd w:id="12"/>
+      <w:bookmarkEnd w:id="13"/>
+    </w:p>
+    <w:p>
+      <w:pPr>
+        <w:rPr>
+          <w:rFonts w:cs="Arial"/>
+        </w:rPr>
+      </w:pPr>
+      <w:r>
+        <w:rPr>
+          <w:rFonts w:cs="Arial"/>
+        </w:rPr>
+        <w:t>MATLAB Version R2018a</w:t>
+      </w:r>
+    </w:p>
+    <w:p>
+      <w:pPr>
+        <w:pStyle w:val="Heading2"/>
         <w:rPr>
           <w:rFonts w:ascii="Arial" w:hAnsi="Arial" w:cs="Arial"/>
         </w:rPr>
       </w:pPr>
-      <w:bookmarkStart w:id="11" w:name="_Toc408915598"/>
-      <w:bookmarkStart w:id="12" w:name="_Toc511320124"/>
+      <w:bookmarkStart w:id="14" w:name="_Toc408915600"/>
+      <w:bookmarkStart w:id="15" w:name="_Toc511320126"/>
       <w:r>
         <w:rPr>
           <w:rFonts w:ascii="Arial" w:hAnsi="Arial" w:cs="Arial"/>
         </w:rPr>
-        <w:t>Produkteumgebung</w:t>
-      </w:r>
-      <w:bookmarkEnd w:id="11"/>
-      <w:bookmarkEnd w:id="12"/>
+        <w:t>Betriebssystem</w:t>
+      </w:r>
+      <w:bookmarkEnd w:id="14"/>
+      <w:bookmarkEnd w:id="15"/>
+    </w:p>
+    <w:p>
+      <w:pPr>
+        <w:rPr>
+          <w:rFonts w:cs="Arial"/>
+        </w:rPr>
+      </w:pPr>
+      <w:r>
+        <w:rPr>
+          <w:rFonts w:cs="Arial"/>
+        </w:rPr>
+        <w:t>Windows 10 und nachfolgende</w:t>
+      </w:r>
+    </w:p>
+    <w:p>
+      <w:pPr>
+        <w:rPr>
+          <w:rFonts w:cs="Arial"/>
+        </w:rPr>
+      </w:pPr>
+      <w:r>
+        <w:rPr>
+          <w:rFonts w:cs="Arial"/>
+        </w:rPr>
+        <w:t>Ohne Gewähr: OS X, Linux</w:t>
+      </w:r>
     </w:p>
     <w:p>
       <w:pPr>
@@ -3224,91 +3279,16 @@
           <w:rFonts w:ascii="Arial" w:hAnsi="Arial" w:cs="Arial"/>
         </w:rPr>
       </w:pPr>
-      <w:bookmarkStart w:id="13" w:name="_Toc408915599"/>
-      <w:bookmarkStart w:id="14" w:name="_Toc511320125"/>
+      <w:bookmarkStart w:id="16" w:name="_Toc408915601"/>
+      <w:bookmarkStart w:id="17" w:name="_Toc511320127"/>
       <w:r>
         <w:rPr>
           <w:rFonts w:ascii="Arial" w:hAnsi="Arial" w:cs="Arial"/>
         </w:rPr>
-        <w:t>Software</w:t>
-      </w:r>
-      <w:bookmarkEnd w:id="13"/>
-      <w:bookmarkEnd w:id="14"/>
-    </w:p>
-    <w:p>
-      <w:pPr>
-        <w:rPr>
-          <w:rFonts w:cs="Arial"/>
-        </w:rPr>
-      </w:pPr>
-      <w:r>
-        <w:rPr>
-          <w:rFonts w:cs="Arial"/>
-        </w:rPr>
-        <w:t>MATLAB Version R2018a</w:t>
-      </w:r>
-    </w:p>
-    <w:p>
-      <w:pPr>
-        <w:pStyle w:val="Heading2"/>
-        <w:rPr>
-          <w:rFonts w:ascii="Arial" w:hAnsi="Arial" w:cs="Arial"/>
-        </w:rPr>
-      </w:pPr>
-      <w:bookmarkStart w:id="15" w:name="_Toc408915600"/>
-      <w:bookmarkStart w:id="16" w:name="_Toc511320126"/>
-      <w:r>
-        <w:rPr>
-          <w:rFonts w:ascii="Arial" w:hAnsi="Arial" w:cs="Arial"/>
-        </w:rPr>
-        <w:t>Betriebssystem</w:t>
-      </w:r>
-      <w:bookmarkEnd w:id="15"/>
+        <w:t>Hardware</w:t>
+      </w:r>
       <w:bookmarkEnd w:id="16"/>
-    </w:p>
-    <w:p>
-      <w:pPr>
-        <w:rPr>
-          <w:rFonts w:cs="Arial"/>
-        </w:rPr>
-      </w:pPr>
-      <w:r>
-        <w:rPr>
-          <w:rFonts w:cs="Arial"/>
-        </w:rPr>
-        <w:t>Windows 10 und nachfolgende</w:t>
-      </w:r>
-    </w:p>
-    <w:p>
-      <w:pPr>
-        <w:rPr>
-          <w:rFonts w:cs="Arial"/>
-        </w:rPr>
-      </w:pPr>
-      <w:r>
-        <w:rPr>
-          <w:rFonts w:cs="Arial"/>
-        </w:rPr>
-        <w:t>Ohne Gewähr: OS X, Linux</w:t>
-      </w:r>
-    </w:p>
-    <w:p>
-      <w:pPr>
-        <w:pStyle w:val="Heading2"/>
-        <w:rPr>
-          <w:rFonts w:ascii="Arial" w:hAnsi="Arial" w:cs="Arial"/>
-        </w:rPr>
-      </w:pPr>
-      <w:bookmarkStart w:id="17" w:name="_Toc408915601"/>
-      <w:bookmarkStart w:id="18" w:name="_Toc511320127"/>
-      <w:r>
-        <w:rPr>
-          <w:rFonts w:ascii="Arial" w:hAnsi="Arial" w:cs="Arial"/>
-        </w:rPr>
-        <w:t>Hardware</w:t>
-      </w:r>
       <w:bookmarkEnd w:id="17"/>
-      <w:bookmarkEnd w:id="18"/>
     </w:p>
     <w:p>
       <w:pPr>
@@ -3367,25 +3347,7 @@
           <w:color w:val="252525"/>
           <w:shd w:val="clear" w:color="auto" w:fill="FFFFFF"/>
         </w:rPr>
-        <w:t>(</w:t>
-      </w:r>
-      <w:proofErr w:type="spellStart"/>
-      <w:r>
-        <w:rPr>
-          <w:rFonts w:cs="Arial"/>
-          <w:color w:val="252525"/>
-          <w:shd w:val="clear" w:color="auto" w:fill="FFFFFF"/>
-        </w:rPr>
-        <w:t>Full</w:t>
-      </w:r>
-      <w:proofErr w:type="spellEnd"/>
-      <w:r>
-        <w:rPr>
-          <w:rFonts w:cs="Arial"/>
-          <w:color w:val="252525"/>
-          <w:shd w:val="clear" w:color="auto" w:fill="FFFFFF"/>
-        </w:rPr>
-        <w:t xml:space="preserve"> </w:t>
+        <w:t xml:space="preserve">(Full </w:t>
       </w:r>
       <w:r>
         <w:rPr>
@@ -3421,16 +3383,16 @@
           <w:rFonts w:ascii="Arial" w:hAnsi="Arial" w:cs="Arial"/>
         </w:rPr>
       </w:pPr>
-      <w:bookmarkStart w:id="19" w:name="_Toc408915602"/>
-      <w:bookmarkStart w:id="20" w:name="_Toc511320128"/>
+      <w:bookmarkStart w:id="18" w:name="_Toc408915602"/>
+      <w:bookmarkStart w:id="19" w:name="_Toc511320128"/>
       <w:r>
         <w:rPr>
           <w:rFonts w:ascii="Arial" w:hAnsi="Arial" w:cs="Arial"/>
         </w:rPr>
         <w:t>Produktfunktionen</w:t>
       </w:r>
+      <w:bookmarkEnd w:id="18"/>
       <w:bookmarkEnd w:id="19"/>
-      <w:bookmarkEnd w:id="20"/>
     </w:p>
     <w:p>
       <w:pPr>
@@ -3449,21 +3411,7 @@
           <w:rFonts w:cs="Arial"/>
         </w:rPr>
         <w:tab/>
-        <w:t xml:space="preserve">Die Grundparameter des Spiels sind im </w:t>
-      </w:r>
-      <w:proofErr w:type="spellStart"/>
-      <w:r>
-        <w:rPr>
-          <w:rFonts w:cs="Arial"/>
-        </w:rPr>
-        <w:t>m.File</w:t>
-      </w:r>
-      <w:proofErr w:type="spellEnd"/>
-      <w:r>
-        <w:rPr>
-          <w:rFonts w:cs="Arial"/>
-        </w:rPr>
-        <w:t xml:space="preserve"> statisch hinterlegt.</w:t>
+        <w:t>Die Grundparameter des Spiels sind im m.File statisch hinterlegt.</w:t>
       </w:r>
       <w:r>
         <w:rPr>
@@ -3562,21 +3510,7 @@
         <w:rPr>
           <w:rFonts w:cs="Arial"/>
         </w:rPr>
-        <w:t xml:space="preserve"> CMD Fenster wird das Spiel geöffnet. </w:t>
-      </w:r>
-      <w:proofErr w:type="gramStart"/>
-      <w:r>
-        <w:rPr>
-          <w:rFonts w:cs="Arial"/>
-        </w:rPr>
-        <w:t>Das  GUI</w:t>
-      </w:r>
-      <w:proofErr w:type="gramEnd"/>
-      <w:r>
-        <w:rPr>
-          <w:rFonts w:cs="Arial"/>
-        </w:rPr>
-        <w:t xml:space="preserve"> wird im Hauptmenu gestartet.</w:t>
+        <w:t xml:space="preserve"> CMD Fenster wird das Spiel geöffnet. Das  GUI wird im Hauptmenu gestartet.</w:t>
       </w:r>
     </w:p>
     <w:p>
@@ -4394,8 +4328,8 @@
           <w:rFonts w:ascii="Arial" w:hAnsi="Arial" w:cs="Arial"/>
         </w:rPr>
       </w:pPr>
-      <w:bookmarkStart w:id="21" w:name="_Toc408915603"/>
-      <w:bookmarkStart w:id="22" w:name="_Toc511320129"/>
+      <w:bookmarkStart w:id="20" w:name="_Toc408915603"/>
+      <w:bookmarkStart w:id="21" w:name="_Toc511320129"/>
       <w:r>
         <w:rPr>
           <w:rFonts w:ascii="Arial" w:hAnsi="Arial" w:cs="Arial"/>
@@ -4403,8 +4337,8 @@
         <w:lastRenderedPageBreak/>
         <w:t>Produktdaten</w:t>
       </w:r>
+      <w:bookmarkEnd w:id="20"/>
       <w:bookmarkEnd w:id="21"/>
-      <w:bookmarkEnd w:id="22"/>
     </w:p>
     <w:p>
       <w:pPr>
@@ -4433,16 +4367,16 @@
           <w:rFonts w:ascii="Arial" w:hAnsi="Arial" w:cs="Arial"/>
         </w:rPr>
       </w:pPr>
-      <w:bookmarkStart w:id="23" w:name="_Toc408915604"/>
-      <w:bookmarkStart w:id="24" w:name="_Toc511320130"/>
+      <w:bookmarkStart w:id="22" w:name="_Toc408915604"/>
+      <w:bookmarkStart w:id="23" w:name="_Toc511320130"/>
       <w:r>
         <w:rPr>
           <w:rFonts w:ascii="Arial" w:hAnsi="Arial" w:cs="Arial"/>
         </w:rPr>
         <w:t>Produkt-Leistungen</w:t>
       </w:r>
+      <w:bookmarkEnd w:id="22"/>
       <w:bookmarkEnd w:id="23"/>
-      <w:bookmarkEnd w:id="24"/>
     </w:p>
     <w:p>
       <w:pPr>
@@ -4535,16 +4469,16 @@
           <w:rFonts w:ascii="Arial" w:hAnsi="Arial" w:cs="Arial"/>
         </w:rPr>
       </w:pPr>
-      <w:bookmarkStart w:id="25" w:name="_Toc408915605"/>
-      <w:bookmarkStart w:id="26" w:name="_Toc511320131"/>
+      <w:bookmarkStart w:id="24" w:name="_Toc408915605"/>
+      <w:bookmarkStart w:id="25" w:name="_Toc511320131"/>
       <w:r>
         <w:rPr>
           <w:rFonts w:ascii="Arial" w:hAnsi="Arial" w:cs="Arial"/>
         </w:rPr>
         <w:t>Benutzungsschnittstelle</w:t>
       </w:r>
+      <w:bookmarkEnd w:id="24"/>
       <w:bookmarkEnd w:id="25"/>
-      <w:bookmarkEnd w:id="26"/>
     </w:p>
     <w:p>
       <w:pPr>
@@ -4602,21 +4536,7 @@
           <w:rFonts w:cs="Arial"/>
         </w:rPr>
         <w:tab/>
-        <w:t xml:space="preserve">Benutzer-Eingaben zum Starten der Software erfolgen über die Tastatur im Command </w:t>
-      </w:r>
-      <w:proofErr w:type="spellStart"/>
-      <w:r>
-        <w:rPr>
-          <w:rFonts w:cs="Arial"/>
-        </w:rPr>
-        <w:t>Window</w:t>
-      </w:r>
-      <w:proofErr w:type="spellEnd"/>
-      <w:r>
-        <w:rPr>
-          <w:rFonts w:cs="Arial"/>
-        </w:rPr>
-        <w:t>.</w:t>
+        <w:t>Benutzer-Eingaben zum Starten der Software erfolgen über die Tastatur im Command Window.</w:t>
       </w:r>
     </w:p>
     <w:p>
@@ -4857,8 +4777,8 @@
           <w:rFonts w:ascii="Arial" w:hAnsi="Arial" w:cs="Arial"/>
         </w:rPr>
       </w:pPr>
+      <w:bookmarkStart w:id="26" w:name="_Toc511320132"/>
       <w:bookmarkStart w:id="27" w:name="_Toc433835625"/>
-      <w:bookmarkStart w:id="28" w:name="_Toc511320132"/>
       <w:r>
         <w:rPr>
           <w:rFonts w:ascii="Arial" w:hAnsi="Arial" w:cs="Arial"/>
@@ -4866,7 +4786,7 @@
         <w:lastRenderedPageBreak/>
         <w:t>Qualitätsbestimmung</w:t>
       </w:r>
-      <w:bookmarkEnd w:id="28"/>
+      <w:bookmarkEnd w:id="26"/>
     </w:p>
     <w:p>
       <w:r>
@@ -5793,16 +5713,16 @@
           <w:rFonts w:ascii="Arial" w:hAnsi="Arial" w:cs="Arial"/>
         </w:rPr>
       </w:pPr>
-      <w:bookmarkStart w:id="29" w:name="_Toc408915607"/>
-      <w:bookmarkStart w:id="30" w:name="_Toc511320133"/>
+      <w:bookmarkStart w:id="28" w:name="_Toc408915607"/>
+      <w:bookmarkStart w:id="29" w:name="_Toc511320133"/>
       <w:r>
         <w:rPr>
           <w:rFonts w:ascii="Arial" w:hAnsi="Arial" w:cs="Arial"/>
         </w:rPr>
         <w:t>Testfälle</w:t>
       </w:r>
+      <w:bookmarkEnd w:id="28"/>
       <w:bookmarkEnd w:id="29"/>
-      <w:bookmarkEnd w:id="30"/>
     </w:p>
     <w:p>
       <w:pPr>
@@ -6220,7 +6140,7 @@
           <w:rFonts w:ascii="Arial" w:hAnsi="Arial" w:cs="Arial"/>
         </w:rPr>
       </w:pPr>
-      <w:bookmarkStart w:id="31" w:name="_Toc511320134"/>
+      <w:bookmarkStart w:id="30" w:name="_Toc511320134"/>
       <w:r>
         <w:rPr>
           <w:rFonts w:ascii="Arial" w:hAnsi="Arial" w:cs="Arial"/>
@@ -6229,7 +6149,7 @@
         <w:t>Unterschriften</w:t>
       </w:r>
       <w:bookmarkEnd w:id="27"/>
-      <w:bookmarkEnd w:id="31"/>
+      <w:bookmarkEnd w:id="30"/>
     </w:p>
     <w:p>
       <w:pPr>
@@ -6494,14 +6414,22 @@
         </w:rPr>
         <w:br w:type="page"/>
       </w:r>
+      <w:bookmarkStart w:id="31" w:name="_GoBack"/>
+      <w:bookmarkEnd w:id="31"/>
     </w:p>
     <w:p>
       <w:pPr>
         <w:pStyle w:val="Heading1"/>
+        <w:rPr>
+          <w:rFonts w:ascii="Arial" w:hAnsi="Arial" w:cs="Arial"/>
+        </w:rPr>
       </w:pPr>
       <w:bookmarkStart w:id="32" w:name="_Toc511239424"/>
       <w:bookmarkStart w:id="33" w:name="_Toc511320135"/>
       <w:r>
+        <w:rPr>
+          <w:rFonts w:ascii="Arial" w:hAnsi="Arial" w:cs="Arial"/>
+        </w:rPr>
         <w:lastRenderedPageBreak/>
         <w:t>Quellenverzeichnis</w:t>
       </w:r>
@@ -6644,16 +6572,7 @@
         <w:sz w:val="16"/>
         <w:szCs w:val="20"/>
       </w:rPr>
-      <w:t>Lastenheft Pong</w:t>
-    </w:r>
-    <w:r>
-      <w:rPr>
-        <w:rFonts w:ascii="Arial Narrow" w:hAnsi="Arial Narrow" w:cs="Arial"/>
-        <w:noProof/>
-        <w:sz w:val="16"/>
-        <w:szCs w:val="20"/>
-      </w:rPr>
-      <w:t xml:space="preserve"> - Version 2018-04-12 1800.docx</w:t>
+      <w:t>Lastenheft.docx</w:t>
     </w:r>
     <w:r>
       <w:rPr>
@@ -6746,7 +6665,7 @@
                 <w:sz w:val="20"/>
                 <w:szCs w:val="20"/>
               </w:rPr>
-              <w:t>8</w:t>
+              <w:t>10</w:t>
             </w:r>
             <w:r>
               <w:rPr>
@@ -12831,7 +12750,7 @@
 </file>
 
 <file path=customXml/itemProps1.xml><?xml version="1.0" encoding="utf-8"?>
-<ds:datastoreItem xmlns:ds="http://schemas.openxmlformats.org/officeDocument/2006/customXml" ds:itemID="{72A5732E-5014-437D-AA3D-C12572D0C2F1}">
+<ds:datastoreItem xmlns:ds="http://schemas.openxmlformats.org/officeDocument/2006/customXml" ds:itemID="{354CF7A0-C9F4-4AC4-B0A4-91FE3933A787}">
   <ds:schemaRefs>
     <ds:schemaRef ds:uri="http://schemas.openxmlformats.org/officeDocument/2006/bibliography"/>
   </ds:schemaRefs>

</xml_diff>